<commit_message>
Return to thesis numbering
</commit_message>
<xml_diff>
--- a/ARS_Abx_IPDMA_suppl.docx
+++ b/ARS_Abx_IPDMA_suppl.docx
@@ -469,7 +469,7 @@
           <w:sz w:val="20"/>
           <w:szCs w:val="20"/>
         </w:rPr>
-        <w:t>. Boxplots of the distribution of random intercept estimates for each of the ten studies.</w:t>
+        <w:t>. Expected versus observed percentage cure in the context of the study of case-mi</w:t>
       </w:r>
       <w:r>
         <w:rPr>
@@ -478,7 +478,7 @@
           <w:sz w:val="20"/>
           <w:szCs w:val="20"/>
         </w:rPr>
-        <w:t xml:space="preserve"> </w:t>
+        <w:t>x heterogeneity between studies</w:t>
       </w:r>
     </w:p>
     <w:p>
@@ -525,7 +525,7 @@
           <w:sz w:val="20"/>
           <w:szCs w:val="20"/>
         </w:rPr>
-        <w:t>.</w:t>
+        <w:t>. Boxplots of the distribution of random intercept estimates for each of the ten studies.</w:t>
       </w:r>
       <w:r>
         <w:rPr>
@@ -535,15 +535,6 @@
           <w:szCs w:val="20"/>
         </w:rPr>
         <w:t xml:space="preserve"> </w:t>
-      </w:r>
-      <w:r>
-        <w:rPr>
-          <w:rFonts w:ascii="Arial" w:hAnsi="Arial" w:cs="Arial"/>
-          <w:b/>
-          <w:sz w:val="20"/>
-          <w:szCs w:val="20"/>
-        </w:rPr>
-        <w:t>Internal-external cross-validation (IECV) of predicted risk of cure (main analysis model)</w:t>
       </w:r>
     </w:p>
     <w:p>
@@ -608,7 +599,7 @@
           <w:sz w:val="20"/>
           <w:szCs w:val="20"/>
         </w:rPr>
-        <w:t>Internal-external cross-validation (IECV) of predicted individualized treatment effect (main analysis model)</w:t>
+        <w:t>Internal-external cross-validation (IECV) of predicted of risk of cure (main analysis model)</w:t>
       </w:r>
     </w:p>
     <w:p>
@@ -655,7 +646,7 @@
           <w:sz w:val="20"/>
           <w:szCs w:val="20"/>
         </w:rPr>
-        <w:t>. Expected versus observed percentage cure in the context of the study of case-mi</w:t>
+        <w:t>.</w:t>
       </w:r>
       <w:r>
         <w:rPr>
@@ -664,7 +655,16 @@
           <w:sz w:val="20"/>
           <w:szCs w:val="20"/>
         </w:rPr>
-        <w:t>x heterogeneity between studies</w:t>
+        <w:t xml:space="preserve"> </w:t>
+      </w:r>
+      <w:r>
+        <w:rPr>
+          <w:rFonts w:ascii="Arial" w:hAnsi="Arial" w:cs="Arial"/>
+          <w:b/>
+          <w:sz w:val="20"/>
+          <w:szCs w:val="20"/>
+        </w:rPr>
+        <w:t>Internal-external cross-validation (IECV) of predicted of individualized treatment effect (main analysis model)</w:t>
       </w:r>
     </w:p>
     <w:p>
@@ -19431,6 +19431,200 @@
           <w:sz w:val="20"/>
           <w:szCs w:val="20"/>
         </w:rPr>
+        <w:t>. Expected versus observed percentage cure in the context of the study of case-mi</w:t>
+      </w:r>
+      <w:r>
+        <w:rPr>
+          <w:rFonts w:ascii="Arial" w:hAnsi="Arial" w:cs="Arial"/>
+          <w:b/>
+          <w:sz w:val="20"/>
+          <w:szCs w:val="20"/>
+        </w:rPr>
+        <w:t>x heterogeneity between studies</w:t>
+      </w:r>
+    </w:p>
+    <w:p>
+      <w:pPr>
+        <w:rPr>
+          <w:rFonts w:ascii="Arial" w:hAnsi="Arial" w:cs="Arial"/>
+          <w:sz w:val="20"/>
+          <w:szCs w:val="20"/>
+        </w:rPr>
+      </w:pPr>
+    </w:p>
+    <w:p>
+      <w:pPr>
+        <w:rPr>
+          <w:rFonts w:ascii="Arial" w:hAnsi="Arial" w:cs="Arial"/>
+          <w:sz w:val="20"/>
+          <w:szCs w:val="20"/>
+        </w:rPr>
+      </w:pPr>
+      <w:r>
+        <w:rPr>
+          <w:rFonts w:ascii="Arial" w:hAnsi="Arial" w:cs="Arial"/>
+          <w:noProof/>
+          <w:sz w:val="20"/>
+          <w:szCs w:val="20"/>
+          <w:lang w:val="nl-NL" w:eastAsia="nl-NL"/>
+        </w:rPr>
+        <w:drawing>
+          <wp:inline distT="0" distB="0" distL="0" distR="0" wp14:anchorId="71E7A948" wp14:editId="5F56137C">
+            <wp:extent cx="3759200" cy="2819400"/>
+            <wp:effectExtent l="0" t="0" r="0" b="0"/>
+            <wp:docPr id="5" name="Picture 5"/>
+            <wp:cNvGraphicFramePr>
+              <a:graphicFrameLocks xmlns:a="http://schemas.openxmlformats.org/drawingml/2006/main" noChangeAspect="1"/>
+            </wp:cNvGraphicFramePr>
+            <a:graphic xmlns:a="http://schemas.openxmlformats.org/drawingml/2006/main">
+              <a:graphicData uri="http://schemas.openxmlformats.org/drawingml/2006/picture">
+                <pic:pic xmlns:pic="http://schemas.openxmlformats.org/drawingml/2006/picture">
+                  <pic:nvPicPr>
+                    <pic:cNvPr id="5" name="Picture 5"/>
+                    <pic:cNvPicPr/>
+                  </pic:nvPicPr>
+                  <pic:blipFill>
+                    <a:blip r:embed="rId11">
+                      <a:extLst>
+                        <a:ext uri="{28A0092B-C50C-407E-A947-70E740481C1C}">
+                          <a14:useLocalDpi xmlns:a14="http://schemas.microsoft.com/office/drawing/2010/main" val="0"/>
+                        </a:ext>
+                      </a:extLst>
+                    </a:blip>
+                    <a:stretch>
+                      <a:fillRect/>
+                    </a:stretch>
+                  </pic:blipFill>
+                  <pic:spPr>
+                    <a:xfrm>
+                      <a:off x="0" y="0"/>
+                      <a:ext cx="3759200" cy="2819400"/>
+                    </a:xfrm>
+                    <a:prstGeom prst="rect">
+                      <a:avLst/>
+                    </a:prstGeom>
+                  </pic:spPr>
+                </pic:pic>
+              </a:graphicData>
+            </a:graphic>
+          </wp:inline>
+        </w:drawing>
+      </w:r>
+    </w:p>
+    <w:p>
+      <w:pPr>
+        <w:rPr>
+          <w:rFonts w:ascii="Arial" w:hAnsi="Arial" w:cs="Arial"/>
+          <w:sz w:val="20"/>
+          <w:szCs w:val="20"/>
+        </w:rPr>
+      </w:pPr>
+    </w:p>
+    <w:p>
+      <w:pPr>
+        <w:rPr>
+          <w:rFonts w:ascii="Arial" w:hAnsi="Arial" w:cs="Arial"/>
+          <w:sz w:val="16"/>
+          <w:szCs w:val="20"/>
+        </w:rPr>
+      </w:pPr>
+      <w:r>
+        <w:rPr>
+          <w:rFonts w:ascii="Arial" w:hAnsi="Arial" w:cs="Arial"/>
+          <w:sz w:val="16"/>
+          <w:szCs w:val="20"/>
+        </w:rPr>
+        <w:t xml:space="preserve">Studies 1-10 correspond to (1) Bucher, (2) De Sutter, (3) Kaiser, (4) Meltzer, (5) Merenstein, (6) </w:t>
+      </w:r>
+      <w:proofErr w:type="spellStart"/>
+      <w:r>
+        <w:rPr>
+          <w:rFonts w:ascii="Arial" w:hAnsi="Arial" w:cs="Arial"/>
+          <w:sz w:val="16"/>
+          <w:szCs w:val="20"/>
+        </w:rPr>
+        <w:t>Stalman</w:t>
+      </w:r>
+      <w:proofErr w:type="spellEnd"/>
+      <w:r>
+        <w:rPr>
+          <w:rFonts w:ascii="Arial" w:hAnsi="Arial" w:cs="Arial"/>
+          <w:sz w:val="16"/>
+          <w:szCs w:val="20"/>
+        </w:rPr>
+        <w:t xml:space="preserve">, (7) Schering-Plough, (8) </w:t>
+      </w:r>
+      <w:proofErr w:type="spellStart"/>
+      <w:r>
+        <w:rPr>
+          <w:rFonts w:ascii="Arial" w:hAnsi="Arial" w:cs="Arial"/>
+          <w:sz w:val="16"/>
+          <w:szCs w:val="20"/>
+        </w:rPr>
+        <w:t>Varonen</w:t>
+      </w:r>
+      <w:proofErr w:type="spellEnd"/>
+      <w:r>
+        <w:rPr>
+          <w:rFonts w:ascii="Arial" w:hAnsi="Arial" w:cs="Arial"/>
+          <w:sz w:val="16"/>
+          <w:szCs w:val="20"/>
+        </w:rPr>
+        <w:t>, (9) Williamson1, and (10) Williamson2. The expected percentage cure was based on normal approximations of the within study linear predictors distributions for a common model (the estimates are available in Table S5).</w:t>
+      </w:r>
+    </w:p>
+    <w:p>
+      <w:pPr>
+        <w:rPr>
+          <w:rFonts w:ascii="Arial" w:hAnsi="Arial" w:cs="Arial"/>
+          <w:sz w:val="16"/>
+          <w:szCs w:val="20"/>
+        </w:rPr>
+      </w:pPr>
+    </w:p>
+    <w:p>
+      <w:pPr>
+        <w:rPr>
+          <w:rFonts w:ascii="Arial" w:hAnsi="Arial" w:cs="Arial"/>
+          <w:b/>
+          <w:sz w:val="20"/>
+          <w:szCs w:val="20"/>
+        </w:rPr>
+      </w:pPr>
+      <w:r>
+        <w:rPr>
+          <w:rFonts w:ascii="Arial" w:hAnsi="Arial" w:cs="Arial"/>
+          <w:sz w:val="16"/>
+          <w:szCs w:val="20"/>
+        </w:rPr>
+        <w:br w:type="column"/>
+      </w:r>
+      <w:r>
+        <w:rPr>
+          <w:rFonts w:ascii="Arial" w:hAnsi="Arial" w:cs="Arial"/>
+          <w:b/>
+          <w:sz w:val="20"/>
+          <w:szCs w:val="20"/>
+        </w:rPr>
+        <w:lastRenderedPageBreak/>
+        <w:t>Figure S</w:t>
+      </w:r>
+      <w:r>
+        <w:rPr>
+          <w:rFonts w:ascii="Arial" w:hAnsi="Arial" w:cs="Arial"/>
+          <w:b/>
+          <w:sz w:val="20"/>
+          <w:szCs w:val="20"/>
+        </w:rPr>
+        <w:t>4</w:t>
+      </w:r>
+      <w:r>
+        <w:rPr>
+          <w:rFonts w:ascii="Arial" w:hAnsi="Arial" w:cs="Arial"/>
+          <w:b/>
+          <w:sz w:val="20"/>
+          <w:szCs w:val="20"/>
+        </w:rPr>
         <w:t>.</w:t>
       </w:r>
       <w:r>
@@ -19512,7 +19706,7 @@
                     <pic:cNvPicPr/>
                   </pic:nvPicPr>
                   <pic:blipFill>
-                    <a:blip r:embed="rId11">
+                    <a:blip r:embed="rId12">
                       <a:extLst>
                         <a:ext uri="{28A0092B-C50C-407E-A947-70E740481C1C}">
                           <a14:useLocalDpi xmlns:a14="http://schemas.microsoft.com/office/drawing/2010/main" val="0"/>
@@ -19646,7 +19840,7 @@
           <w:sz w:val="20"/>
           <w:szCs w:val="20"/>
         </w:rPr>
-        <w:t>S4</w:t>
+        <w:t>S5</w:t>
       </w:r>
       <w:r>
         <w:rPr>
@@ -19737,7 +19931,7 @@
           <w:sz w:val="18"/>
           <w:szCs w:val="20"/>
         </w:rPr>
-        <w:t>S4</w:t>
+        <w:t>S5</w:t>
       </w:r>
       <w:r>
         <w:rPr>
@@ -19791,7 +19985,7 @@
                     <pic:cNvPicPr/>
                   </pic:nvPicPr>
                   <pic:blipFill rotWithShape="1">
-                    <a:blip r:embed="rId12">
+                    <a:blip r:embed="rId13">
                       <a:extLst>
                         <a:ext uri="{28A0092B-C50C-407E-A947-70E740481C1C}">
                           <a14:useLocalDpi xmlns:a14="http://schemas.microsoft.com/office/drawing/2010/main" val="0"/>
@@ -19868,7 +20062,7 @@
           <w:sz w:val="18"/>
           <w:szCs w:val="20"/>
         </w:rPr>
-        <w:t>S4</w:t>
+        <w:t>S5</w:t>
       </w:r>
       <w:r>
         <w:rPr>
@@ -19921,7 +20115,7 @@
                     <pic:cNvPicPr/>
                   </pic:nvPicPr>
                   <pic:blipFill rotWithShape="1">
-                    <a:blip r:embed="rId13">
+                    <a:blip r:embed="rId14">
                       <a:extLst>
                         <a:ext uri="{28A0092B-C50C-407E-A947-70E740481C1C}">
                           <a14:useLocalDpi xmlns:a14="http://schemas.microsoft.com/office/drawing/2010/main" val="0"/>
@@ -20128,7 +20322,7 @@
           <w:sz w:val="18"/>
           <w:szCs w:val="20"/>
         </w:rPr>
-        <w:t>S4</w:t>
+        <w:t>S5</w:t>
       </w:r>
       <w:r>
         <w:rPr>
@@ -20182,7 +20376,7 @@
                     <pic:cNvPicPr/>
                   </pic:nvPicPr>
                   <pic:blipFill rotWithShape="1">
-                    <a:blip r:embed="rId14">
+                    <a:blip r:embed="rId15">
                       <a:extLst>
                         <a:ext uri="{28A0092B-C50C-407E-A947-70E740481C1C}">
                           <a14:useLocalDpi xmlns:a14="http://schemas.microsoft.com/office/drawing/2010/main" val="0"/>
@@ -20267,7 +20461,7 @@
           <w:sz w:val="18"/>
           <w:szCs w:val="20"/>
         </w:rPr>
-        <w:t>S4</w:t>
+        <w:t>S5</w:t>
       </w:r>
       <w:r>
         <w:rPr>
@@ -20321,7 +20515,7 @@
                     <pic:cNvPicPr/>
                   </pic:nvPicPr>
                   <pic:blipFill rotWithShape="1">
-                    <a:blip r:embed="rId15">
+                    <a:blip r:embed="rId16">
                       <a:extLst>
                         <a:ext uri="{28A0092B-C50C-407E-A947-70E740481C1C}">
                           <a14:useLocalDpi xmlns:a14="http://schemas.microsoft.com/office/drawing/2010/main" val="0"/>
@@ -20499,7 +20693,7 @@
           <w:sz w:val="18"/>
           <w:szCs w:val="20"/>
         </w:rPr>
-        <w:t>S4</w:t>
+        <w:t>S5</w:t>
       </w:r>
       <w:r>
         <w:rPr>
@@ -20552,7 +20746,7 @@
                     <pic:cNvPicPr/>
                   </pic:nvPicPr>
                   <pic:blipFill rotWithShape="1">
-                    <a:blip r:embed="rId16">
+                    <a:blip r:embed="rId17">
                       <a:extLst>
                         <a:ext uri="{28A0092B-C50C-407E-A947-70E740481C1C}">
                           <a14:useLocalDpi xmlns:a14="http://schemas.microsoft.com/office/drawing/2010/main" val="0"/>
@@ -20660,7 +20854,7 @@
           <w:sz w:val="18"/>
           <w:szCs w:val="20"/>
         </w:rPr>
-        <w:t>Figure S</w:t>
+        <w:br w:type="column"/>
       </w:r>
       <w:r>
         <w:rPr>
@@ -20669,7 +20863,17 @@
           <w:sz w:val="18"/>
           <w:szCs w:val="20"/>
         </w:rPr>
-        <w:t>5</w:t>
+        <w:lastRenderedPageBreak/>
+        <w:t>Figure S</w:t>
+      </w:r>
+      <w:r>
+        <w:rPr>
+          <w:rFonts w:ascii="Arial" w:hAnsi="Arial" w:cs="Arial"/>
+          <w:b/>
+          <w:sz w:val="18"/>
+          <w:szCs w:val="20"/>
+        </w:rPr>
+        <w:t>6</w:t>
       </w:r>
       <w:r>
         <w:rPr>
@@ -20720,7 +20924,9 @@
     <w:p>
       <w:pPr>
         <w:rPr>
-          <w:ins w:id="0" w:author="Roderick Venekamp" w:date="2021-12-08T20:29:00Z"/>
+          <w:rFonts w:ascii="Arial" w:hAnsi="Arial" w:cs="Arial"/>
+          <w:sz w:val="16"/>
+          <w:szCs w:val="20"/>
         </w:rPr>
         <w:sectPr>
           <w:pgSz w:w="11900" w:h="16840"/>
@@ -20749,7 +20955,7 @@
                     <pic:cNvPicPr/>
                   </pic:nvPicPr>
                   <pic:blipFill rotWithShape="1">
-                    <a:blip r:embed="rId17">
+                    <a:blip r:embed="rId18">
                       <a:extLst>
                         <a:ext uri="{28A0092B-C50C-407E-A947-70E740481C1C}">
                           <a14:useLocalDpi xmlns:a14="http://schemas.microsoft.com/office/drawing/2010/main" val="0"/>
@@ -20800,40 +21006,14 @@
           <w:szCs w:val="20"/>
         </w:rPr>
         <w:lastRenderedPageBreak/>
-        <w:t>Figure S</w:t>
-      </w:r>
-      <w:r>
-        <w:rPr>
-          <w:rFonts w:ascii="Arial" w:hAnsi="Arial" w:cs="Arial"/>
-          <w:b/>
-          <w:sz w:val="20"/>
-          <w:szCs w:val="20"/>
-        </w:rPr>
-        <w:t>6</w:t>
-      </w:r>
-      <w:r>
-        <w:rPr>
-          <w:rFonts w:ascii="Arial" w:hAnsi="Arial" w:cs="Arial"/>
-          <w:b/>
-          <w:sz w:val="20"/>
-          <w:szCs w:val="20"/>
-        </w:rPr>
-        <w:t>. Expected versus observed percentage cure in the context of the study of case-mi</w:t>
-      </w:r>
-      <w:r>
-        <w:rPr>
-          <w:rFonts w:ascii="Arial" w:hAnsi="Arial" w:cs="Arial"/>
-          <w:b/>
-          <w:sz w:val="20"/>
-          <w:szCs w:val="20"/>
-        </w:rPr>
-        <w:t>x heterogeneity between studies</w:t>
+        <w:t>Supplementary material 1</w:t>
       </w:r>
     </w:p>
     <w:p>
       <w:pPr>
         <w:rPr>
           <w:rFonts w:ascii="Arial" w:hAnsi="Arial" w:cs="Arial"/>
+          <w:b/>
           <w:sz w:val="20"/>
           <w:szCs w:val="20"/>
         </w:rPr>
@@ -20843,163 +21023,6 @@
       <w:pPr>
         <w:rPr>
           <w:rFonts w:ascii="Arial" w:hAnsi="Arial" w:cs="Arial"/>
-          <w:sz w:val="20"/>
-          <w:szCs w:val="20"/>
-        </w:rPr>
-      </w:pPr>
-      <w:r>
-        <w:rPr>
-          <w:rFonts w:ascii="Arial" w:hAnsi="Arial" w:cs="Arial"/>
-          <w:noProof/>
-          <w:sz w:val="20"/>
-          <w:szCs w:val="20"/>
-          <w:lang w:val="nl-NL" w:eastAsia="nl-NL"/>
-        </w:rPr>
-        <w:drawing>
-          <wp:inline distT="0" distB="0" distL="0" distR="0" wp14:anchorId="38E38A9C" wp14:editId="69D9A39D">
-            <wp:extent cx="3759200" cy="2819400"/>
-            <wp:effectExtent l="0" t="0" r="0" b="0"/>
-            <wp:docPr id="5" name="Picture 5"/>
-            <wp:cNvGraphicFramePr>
-              <a:graphicFrameLocks xmlns:a="http://schemas.openxmlformats.org/drawingml/2006/main" noChangeAspect="1"/>
-            </wp:cNvGraphicFramePr>
-            <a:graphic xmlns:a="http://schemas.openxmlformats.org/drawingml/2006/main">
-              <a:graphicData uri="http://schemas.openxmlformats.org/drawingml/2006/picture">
-                <pic:pic xmlns:pic="http://schemas.openxmlformats.org/drawingml/2006/picture">
-                  <pic:nvPicPr>
-                    <pic:cNvPr id="5" name="Picture 5"/>
-                    <pic:cNvPicPr/>
-                  </pic:nvPicPr>
-                  <pic:blipFill>
-                    <a:blip r:embed="rId18">
-                      <a:extLst>
-                        <a:ext uri="{28A0092B-C50C-407E-A947-70E740481C1C}">
-                          <a14:useLocalDpi xmlns:a14="http://schemas.microsoft.com/office/drawing/2010/main" val="0"/>
-                        </a:ext>
-                      </a:extLst>
-                    </a:blip>
-                    <a:stretch>
-                      <a:fillRect/>
-                    </a:stretch>
-                  </pic:blipFill>
-                  <pic:spPr>
-                    <a:xfrm>
-                      <a:off x="0" y="0"/>
-                      <a:ext cx="3759200" cy="2819400"/>
-                    </a:xfrm>
-                    <a:prstGeom prst="rect">
-                      <a:avLst/>
-                    </a:prstGeom>
-                  </pic:spPr>
-                </pic:pic>
-              </a:graphicData>
-            </a:graphic>
-          </wp:inline>
-        </w:drawing>
-      </w:r>
-    </w:p>
-    <w:p>
-      <w:pPr>
-        <w:rPr>
-          <w:rFonts w:ascii="Arial" w:hAnsi="Arial" w:cs="Arial"/>
-          <w:sz w:val="20"/>
-          <w:szCs w:val="20"/>
-        </w:rPr>
-      </w:pPr>
-    </w:p>
-    <w:p>
-      <w:pPr>
-        <w:rPr>
-          <w:rFonts w:ascii="Arial" w:hAnsi="Arial" w:cs="Arial"/>
-          <w:sz w:val="16"/>
-          <w:szCs w:val="20"/>
-        </w:rPr>
-        <w:sectPr>
-          <w:pgSz w:w="11900" w:h="16840"/>
-          <w:pgMar w:top="1440" w:right="1440" w:bottom="1440" w:left="1440" w:header="709" w:footer="709" w:gutter="0"/>
-          <w:cols w:space="708"/>
-          <w:docGrid w:linePitch="360"/>
-        </w:sectPr>
-      </w:pPr>
-      <w:r>
-        <w:rPr>
-          <w:rFonts w:ascii="Arial" w:hAnsi="Arial" w:cs="Arial"/>
-          <w:sz w:val="16"/>
-          <w:szCs w:val="20"/>
-        </w:rPr>
-        <w:t xml:space="preserve">Studies 1-10 correspond to (1) Bucher, (2) De Sutter, (3) Kaiser, (4) Meltzer, (5) Merenstein, (6) </w:t>
-      </w:r>
-      <w:proofErr w:type="spellStart"/>
-      <w:r>
-        <w:rPr>
-          <w:rFonts w:ascii="Arial" w:hAnsi="Arial" w:cs="Arial"/>
-          <w:sz w:val="16"/>
-          <w:szCs w:val="20"/>
-        </w:rPr>
-        <w:t>Stalman</w:t>
-      </w:r>
-      <w:proofErr w:type="spellEnd"/>
-      <w:r>
-        <w:rPr>
-          <w:rFonts w:ascii="Arial" w:hAnsi="Arial" w:cs="Arial"/>
-          <w:sz w:val="16"/>
-          <w:szCs w:val="20"/>
-        </w:rPr>
-        <w:t xml:space="preserve">, (7) Schering-Plough, (8) </w:t>
-      </w:r>
-      <w:proofErr w:type="spellStart"/>
-      <w:r>
-        <w:rPr>
-          <w:rFonts w:ascii="Arial" w:hAnsi="Arial" w:cs="Arial"/>
-          <w:sz w:val="16"/>
-          <w:szCs w:val="20"/>
-        </w:rPr>
-        <w:t>Varonen</w:t>
-      </w:r>
-      <w:proofErr w:type="spellEnd"/>
-      <w:r>
-        <w:rPr>
-          <w:rFonts w:ascii="Arial" w:hAnsi="Arial" w:cs="Arial"/>
-          <w:sz w:val="16"/>
-          <w:szCs w:val="20"/>
-        </w:rPr>
-        <w:t>, (9) Williamson1, and (10) Williamson2. The expected percentage cure was based on normal approximations of the within study linear predictors distributions for a common model (the estimates are available in Table S5).</w:t>
-      </w:r>
-    </w:p>
-    <w:p>
-      <w:pPr>
-        <w:rPr>
-          <w:rFonts w:ascii="Arial" w:hAnsi="Arial" w:cs="Arial"/>
-          <w:b/>
-          <w:sz w:val="20"/>
-          <w:szCs w:val="20"/>
-        </w:rPr>
-      </w:pPr>
-      <w:r>
-        <w:rPr>
-          <w:rFonts w:ascii="Arial" w:hAnsi="Arial" w:cs="Arial"/>
-          <w:b/>
-          <w:sz w:val="20"/>
-          <w:szCs w:val="20"/>
-        </w:rPr>
-        <w:lastRenderedPageBreak/>
-        <w:t>Supplementary material 1</w:t>
-      </w:r>
-    </w:p>
-    <w:p>
-      <w:pPr>
-        <w:rPr>
-          <w:rFonts w:ascii="Arial" w:hAnsi="Arial" w:cs="Arial"/>
-          <w:b/>
-          <w:sz w:val="20"/>
-          <w:szCs w:val="20"/>
-        </w:rPr>
-      </w:pPr>
-    </w:p>
-    <w:p>
-      <w:pPr>
-        <w:rPr>
-          <w:rFonts w:ascii="Arial" w:hAnsi="Arial" w:cs="Arial"/>
           <w:b/>
           <w:sz w:val="18"/>
           <w:szCs w:val="20"/>
@@ -21332,7 +21355,15 @@
           <w:sz w:val="18"/>
           <w:szCs w:val="18"/>
         </w:rPr>
-        <w:t>Supplementary Figure 5</w:t>
+        <w:t xml:space="preserve">Supplementary Figure </w:t>
+      </w:r>
+      <w:r>
+        <w:rPr>
+          <w:rFonts w:ascii="Arial" w:hAnsi="Arial" w:cs="Arial"/>
+          <w:sz w:val="18"/>
+          <w:szCs w:val="18"/>
+        </w:rPr>
+        <w:t>3</w:t>
       </w:r>
       <w:r>
         <w:rPr>
@@ -22634,14 +22665,6 @@
     <w:abstractNumId w:val="0"/>
   </w:num>
 </w:numbering>
-</file>
-
-<file path=word/people.xml><?xml version="1.0" encoding="utf-8"?>
-<w15:people xmlns:wpc="http://schemas.microsoft.com/office/word/2010/wordprocessingCanvas" xmlns:cx="http://schemas.microsoft.com/office/drawing/2014/chartex" xmlns:cx1="http://schemas.microsoft.com/office/drawing/2015/9/8/chartex" xmlns:cx2="http://schemas.microsoft.com/office/drawing/2015/10/21/chartex" xmlns:cx3="http://schemas.microsoft.com/office/drawing/2016/5/9/chartex" xmlns:cx4="http://schemas.microsoft.com/office/drawing/2016/5/10/chartex" xmlns:cx5="http://schemas.microsoft.com/office/drawing/2016/5/11/chartex" xmlns:cx6="http://schemas.microsoft.com/office/drawing/2016/5/12/chartex" xmlns:cx7="http://schemas.microsoft.com/office/drawing/2016/5/13/chartex" xmlns:cx8="http://schemas.microsoft.com/office/drawing/2016/5/14/chartex" xmlns:mc="http://schemas.openxmlformats.org/markup-compatibility/2006" xmlns:aink="http://schemas.microsoft.com/office/drawing/2016/ink" xmlns:am3d="http://schemas.microsoft.com/office/drawing/2017/model3d" xmlns:o="urn:schemas-microsoft-com:office:office" xmlns:oel="http://schemas.microsoft.com/office/2019/extlst" xmlns:r="http://schemas.openxmlformats.org/officeDocument/2006/relationships" xmlns:m="http://schemas.openxmlformats.org/officeDocument/2006/math" xmlns:v="urn:schemas-microsoft-com:vml" xmlns:wp14="http://schemas.microsoft.com/office/word/2010/wordprocessingDrawing" xmlns:wp="http://schemas.openxmlformats.org/drawingml/2006/wordprocessingDrawing" xmlns:w10="urn:schemas-microsoft-com:office:word" xmlns:w="http://schemas.openxmlformats.org/wordprocessingml/2006/main" xmlns:w14="http://schemas.microsoft.com/office/word/2010/wordml" xmlns:w15="http://schemas.microsoft.com/office/word/2012/wordml" xmlns:w16cex="http://schemas.microsoft.com/office/word/2018/wordml/cex" xmlns:w16cid="http://schemas.microsoft.com/office/word/2016/wordml/cid" xmlns:w16="http://schemas.microsoft.com/office/word/2018/wordml" xmlns:w16sdtdh="http://schemas.microsoft.com/office/word/2020/wordml/sdtdatahash" xmlns:w16se="http://schemas.microsoft.com/office/word/2015/wordml/symex" xmlns:wpg="http://schemas.microsoft.com/office/word/2010/wordprocessingGroup" xmlns:wpi="http://schemas.microsoft.com/office/word/2010/wordprocessingInk" xmlns:wne="http://schemas.microsoft.com/office/word/2006/wordml" xmlns:wps="http://schemas.microsoft.com/office/word/2010/wordprocessingShape" mc:Ignorable="w14 w15 w16se w16cid w16 w16cex w16sdtdh wp14">
-  <w15:person w15:author="Roderick Venekamp">
-    <w15:presenceInfo w15:providerId="None" w15:userId="Roderick Venekamp"/>
-  </w15:person>
-</w15:people>
 </file>
 
 <file path=word/styles.xml><?xml version="1.0" encoding="utf-8"?>

</xml_diff>